<commit_message>
Updated instructions on adding L3 and/or L4
</commit_message>
<xml_diff>
--- a/Exercises/Memory_Hierarchy/Adding_L3__L4_caches_in_GEM5_configuration_script.docx
+++ b/Exercises/Memory_Hierarchy/Adding_L3__L4_caches_in_GEM5_configuration_script.docx
@@ -60,8 +60,30 @@
         <w:rPr>
           <w:rFonts w:ascii="Courier New" w:eastAsia="Courier New" w:hAnsi="Courier New" w:cs="Courier New"/>
         </w:rPr>
-        <w:t xml:space="preserve"> sudo apt install gcc-powerpc64-linux-gnu</w:t>
-      </w:r>
+        <w:t xml:space="preserve"> </w:t>
+      </w:r>
+      <w:proofErr w:type="spellStart"/>
+      <w:r>
+        <w:rPr>
+          <w:rFonts w:ascii="Courier New" w:eastAsia="Courier New" w:hAnsi="Courier New" w:cs="Courier New"/>
+        </w:rPr>
+        <w:t>sudo</w:t>
+      </w:r>
+      <w:proofErr w:type="spellEnd"/>
+      <w:r>
+        <w:rPr>
+          <w:rFonts w:ascii="Courier New" w:eastAsia="Courier New" w:hAnsi="Courier New" w:cs="Courier New"/>
+        </w:rPr>
+        <w:t xml:space="preserve"> apt install gcc-powerpc64-linux-</w:t>
+      </w:r>
+      <w:proofErr w:type="gramStart"/>
+      <w:r>
+        <w:rPr>
+          <w:rFonts w:ascii="Courier New" w:eastAsia="Courier New" w:hAnsi="Courier New" w:cs="Courier New"/>
+        </w:rPr>
+        <w:t>gnu</w:t>
+      </w:r>
+      <w:proofErr w:type="gramEnd"/>
     </w:p>
     <w:p>
       <w:pPr>
@@ -116,7 +138,21 @@
         <w:rPr>
           <w:rFonts w:ascii="Courier New" w:eastAsia="Courier New" w:hAnsi="Courier New" w:cs="Courier New"/>
         </w:rPr>
-        <w:t xml:space="preserve"> sudo apt install gcc-powerpc64-linux-gnu</w:t>
+        <w:t xml:space="preserve"> </w:t>
+      </w:r>
+      <w:proofErr w:type="spellStart"/>
+      <w:r>
+        <w:rPr>
+          <w:rFonts w:ascii="Courier New" w:eastAsia="Courier New" w:hAnsi="Courier New" w:cs="Courier New"/>
+        </w:rPr>
+        <w:t>sudo</w:t>
+      </w:r>
+      <w:proofErr w:type="spellEnd"/>
+      <w:r>
+        <w:rPr>
+          <w:rFonts w:ascii="Courier New" w:eastAsia="Courier New" w:hAnsi="Courier New" w:cs="Courier New"/>
+        </w:rPr>
+        <w:t xml:space="preserve"> apt install gcc-powerpc64-linux-gnu</w:t>
       </w:r>
     </w:p>
     <w:p/>
@@ -173,8 +209,30 @@
         <w:rPr>
           <w:rFonts w:ascii="Courier New" w:eastAsia="Courier New" w:hAnsi="Courier New" w:cs="Courier New"/>
         </w:rPr>
-        <w:t xml:space="preserve"> sudo apt install gcc-powerpc64-linux-gnu</w:t>
-      </w:r>
+        <w:t xml:space="preserve"> </w:t>
+      </w:r>
+      <w:proofErr w:type="spellStart"/>
+      <w:r>
+        <w:rPr>
+          <w:rFonts w:ascii="Courier New" w:eastAsia="Courier New" w:hAnsi="Courier New" w:cs="Courier New"/>
+        </w:rPr>
+        <w:t>sudo</w:t>
+      </w:r>
+      <w:proofErr w:type="spellEnd"/>
+      <w:r>
+        <w:rPr>
+          <w:rFonts w:ascii="Courier New" w:eastAsia="Courier New" w:hAnsi="Courier New" w:cs="Courier New"/>
+        </w:rPr>
+        <w:t xml:space="preserve"> apt install gcc-powerpc64-linux-</w:t>
+      </w:r>
+      <w:proofErr w:type="gramStart"/>
+      <w:r>
+        <w:rPr>
+          <w:rFonts w:ascii="Courier New" w:eastAsia="Courier New" w:hAnsi="Courier New" w:cs="Courier New"/>
+        </w:rPr>
+        <w:t>gnu</w:t>
+      </w:r>
+      <w:proofErr w:type="gramEnd"/>
     </w:p>
     <w:p>
       <w:pPr>
@@ -206,7 +264,21 @@
             <w:rPr>
               <w:rFonts w:ascii="Arial Unicode MS" w:eastAsia="Arial Unicode MS" w:hAnsi="Arial Unicode MS" w:cs="Arial Unicode MS"/>
             </w:rPr>
-            <w:t>On the Ubuntu terminal, compile the provided matmul.c (</w:t>
+            <w:t xml:space="preserve">On the Ubuntu terminal, compile the provided </w:t>
+          </w:r>
+          <w:proofErr w:type="spellStart"/>
+          <w:r>
+            <w:rPr>
+              <w:rFonts w:ascii="Arial Unicode MS" w:eastAsia="Arial Unicode MS" w:hAnsi="Arial Unicode MS" w:cs="Arial Unicode MS"/>
+            </w:rPr>
+            <w:t>matmul.c</w:t>
+          </w:r>
+          <w:proofErr w:type="spellEnd"/>
+          <w:r>
+            <w:rPr>
+              <w:rFonts w:ascii="Arial Unicode MS" w:eastAsia="Arial Unicode MS" w:hAnsi="Arial Unicode MS" w:cs="Arial Unicode MS"/>
+            </w:rPr>
+            <w:t xml:space="preserve"> (</w:t>
           </w:r>
           <w:r>
             <w:rPr>
@@ -245,8 +317,30 @@
         <w:rPr>
           <w:rFonts w:ascii="Courier New" w:eastAsia="Courier New" w:hAnsi="Courier New" w:cs="Courier New"/>
         </w:rPr>
-        <w:t>powerpc64-linux-gnu-gcc -O0 -ggdb3 -std=c99 -static matmul.c -o matmul.out</w:t>
-      </w:r>
+        <w:t xml:space="preserve">powerpc64-linux-gnu-gcc -O0 -ggdb3 -std=c99 -static </w:t>
+      </w:r>
+      <w:proofErr w:type="spellStart"/>
+      <w:r>
+        <w:rPr>
+          <w:rFonts w:ascii="Courier New" w:eastAsia="Courier New" w:hAnsi="Courier New" w:cs="Courier New"/>
+        </w:rPr>
+        <w:t>matmul.c</w:t>
+      </w:r>
+      <w:proofErr w:type="spellEnd"/>
+      <w:r>
+        <w:rPr>
+          <w:rFonts w:ascii="Courier New" w:eastAsia="Courier New" w:hAnsi="Courier New" w:cs="Courier New"/>
+        </w:rPr>
+        <w:t xml:space="preserve"> -o </w:t>
+      </w:r>
+      <w:proofErr w:type="spellStart"/>
+      <w:r>
+        <w:rPr>
+          <w:rFonts w:ascii="Courier New" w:eastAsia="Courier New" w:hAnsi="Courier New" w:cs="Courier New"/>
+        </w:rPr>
+        <w:t>matmul.out</w:t>
+      </w:r>
+      <w:proofErr w:type="spellEnd"/>
     </w:p>
     <w:p>
       <w:pPr>
@@ -275,7 +369,7 @@
         <w:rPr>
           <w:b/>
         </w:rPr>
-        <w:t xml:space="preserve">  Adding caches to your configuration script</w:t>
+        <w:t xml:space="preserve"> Adding caches to your configuration script</w:t>
       </w:r>
     </w:p>
     <w:p>
@@ -314,21 +408,7 @@
             <w:color w:val="1155CC"/>
             <w:u w:val="single"/>
           </w:rPr>
-          <w:t>https://www.gem5.org/documentation/learning_gem5/part</w:t>
-        </w:r>
-        <w:r>
-          <w:rPr>
-            <w:color w:val="1155CC"/>
-            <w:u w:val="single"/>
-          </w:rPr>
-          <w:t>1</w:t>
-        </w:r>
-        <w:r>
-          <w:rPr>
-            <w:color w:val="1155CC"/>
-            <w:u w:val="single"/>
-          </w:rPr>
-          <w:t>/cache_config/</w:t>
+          <w:t>https://www.gem5.org/documentation/learning_gem5/part1/cache_config/</w:t>
         </w:r>
       </w:hyperlink>
     </w:p>
@@ -339,623 +419,1555 @@
     </w:p>
     <w:p>
       <w:r>
-        <w:t>The process of adding L3 and L4 caches is similar to the example above.</w:t>
-      </w:r>
+        <w:t xml:space="preserve">The process of adding L3 and L4 caches is </w:t>
+      </w:r>
+      <w:proofErr w:type="gramStart"/>
+      <w:r>
+        <w:t>similar to</w:t>
+      </w:r>
+      <w:proofErr w:type="gramEnd"/>
+      <w:r>
+        <w:t xml:space="preserve"> the example above.</w:t>
+      </w:r>
+    </w:p>
+    <w:p>
+      <w:r>
+        <w:br w:type="page"/>
+      </w:r>
+    </w:p>
+    <w:p>
+      <w:r>
+        <w:lastRenderedPageBreak/>
+        <w:t xml:space="preserve">Apply the provided </w:t>
+      </w:r>
+      <w:proofErr w:type="spellStart"/>
+      <w:proofErr w:type="gramStart"/>
+      <w:r>
+        <w:t>multilevel.patch</w:t>
+      </w:r>
+      <w:proofErr w:type="spellEnd"/>
+      <w:proofErr w:type="gramEnd"/>
+      <w:r>
+        <w:t xml:space="preserve"> to gem5 and build gem5.</w:t>
+      </w:r>
+    </w:p>
+    <w:p>
+      <w:r>
+        <w:t xml:space="preserve"> </w:t>
+      </w:r>
+    </w:p>
+    <w:p>
+      <w:pPr>
+        <w:rPr>
+          <w:i/>
+          <w:iCs/>
+          <w:sz w:val="18"/>
+          <w:szCs w:val="18"/>
+        </w:rPr>
+      </w:pPr>
+      <w:r>
+        <w:rPr>
+          <w:i/>
+          <w:iCs/>
+          <w:sz w:val="18"/>
+          <w:szCs w:val="18"/>
+        </w:rPr>
+        <w:t>git clone https://github.com/gem5/gem5 -b stable</w:t>
+      </w:r>
+    </w:p>
+    <w:p>
+      <w:pPr>
+        <w:rPr>
+          <w:i/>
+          <w:iCs/>
+          <w:sz w:val="18"/>
+          <w:szCs w:val="18"/>
+        </w:rPr>
+      </w:pPr>
+      <w:r>
+        <w:rPr>
+          <w:i/>
+          <w:iCs/>
+          <w:sz w:val="18"/>
+          <w:szCs w:val="18"/>
+        </w:rPr>
+        <w:t>cd gem5</w:t>
+      </w:r>
+    </w:p>
+    <w:p>
+      <w:pPr>
+        <w:rPr>
+          <w:i/>
+          <w:iCs/>
+          <w:sz w:val="18"/>
+          <w:szCs w:val="18"/>
+        </w:rPr>
+      </w:pPr>
+      <w:r>
+        <w:rPr>
+          <w:i/>
+          <w:iCs/>
+          <w:sz w:val="18"/>
+          <w:szCs w:val="18"/>
+        </w:rPr>
+        <w:t>#</w:t>
+      </w:r>
+      <w:proofErr w:type="gramStart"/>
+      <w:r>
+        <w:rPr>
+          <w:i/>
+          <w:iCs/>
+          <w:sz w:val="18"/>
+          <w:szCs w:val="18"/>
+        </w:rPr>
+        <w:t>reset</w:t>
+      </w:r>
+      <w:proofErr w:type="gramEnd"/>
+      <w:r>
+        <w:rPr>
+          <w:i/>
+          <w:iCs/>
+          <w:sz w:val="18"/>
+          <w:szCs w:val="18"/>
+        </w:rPr>
+        <w:t xml:space="preserve"> the </w:t>
+      </w:r>
+      <w:proofErr w:type="spellStart"/>
+      <w:r>
+        <w:rPr>
+          <w:i/>
+          <w:iCs/>
+          <w:sz w:val="18"/>
+          <w:szCs w:val="18"/>
+        </w:rPr>
+        <w:t>the</w:t>
+      </w:r>
+      <w:proofErr w:type="spellEnd"/>
+      <w:r>
+        <w:rPr>
+          <w:i/>
+          <w:iCs/>
+          <w:sz w:val="18"/>
+          <w:szCs w:val="18"/>
+        </w:rPr>
+        <w:t xml:space="preserve"> commit on top of which the patch for L3 and L4 </w:t>
+      </w:r>
+      <w:proofErr w:type="spellStart"/>
+      <w:r>
+        <w:rPr>
+          <w:i/>
+          <w:iCs/>
+          <w:sz w:val="18"/>
+          <w:szCs w:val="18"/>
+        </w:rPr>
+        <w:t>ill</w:t>
+      </w:r>
+      <w:proofErr w:type="spellEnd"/>
+      <w:r>
+        <w:rPr>
+          <w:i/>
+          <w:iCs/>
+          <w:sz w:val="18"/>
+          <w:szCs w:val="18"/>
+        </w:rPr>
+        <w:t xml:space="preserve"> be applied </w:t>
+      </w:r>
+    </w:p>
+    <w:p>
+      <w:pPr>
+        <w:rPr>
+          <w:i/>
+          <w:iCs/>
+          <w:sz w:val="18"/>
+          <w:szCs w:val="18"/>
+        </w:rPr>
+      </w:pPr>
+      <w:r>
+        <w:rPr>
+          <w:i/>
+          <w:iCs/>
+          <w:sz w:val="18"/>
+          <w:szCs w:val="18"/>
+        </w:rPr>
+        <w:t xml:space="preserve">git reset --hard </w:t>
+      </w:r>
+      <w:proofErr w:type="gramStart"/>
+      <w:r>
+        <w:rPr>
+          <w:i/>
+          <w:iCs/>
+          <w:sz w:val="18"/>
+          <w:szCs w:val="18"/>
+        </w:rPr>
+        <w:t>c890e6b</w:t>
+      </w:r>
+      <w:proofErr w:type="gramEnd"/>
+      <w:r>
+        <w:rPr>
+          <w:i/>
+          <w:iCs/>
+          <w:sz w:val="18"/>
+          <w:szCs w:val="18"/>
+        </w:rPr>
+        <w:t xml:space="preserve"> </w:t>
+      </w:r>
+    </w:p>
+    <w:p>
+      <w:pPr>
+        <w:rPr>
+          <w:i/>
+          <w:iCs/>
+          <w:sz w:val="18"/>
+          <w:szCs w:val="18"/>
+        </w:rPr>
+      </w:pPr>
+      <w:r>
+        <w:rPr>
+          <w:i/>
+          <w:iCs/>
+          <w:sz w:val="18"/>
+          <w:szCs w:val="18"/>
+        </w:rPr>
+        <w:t>#</w:t>
+      </w:r>
+      <w:proofErr w:type="gramStart"/>
+      <w:r>
+        <w:rPr>
+          <w:i/>
+          <w:iCs/>
+          <w:sz w:val="18"/>
+          <w:szCs w:val="18"/>
+        </w:rPr>
+        <w:t>copy</w:t>
+      </w:r>
+      <w:proofErr w:type="gramEnd"/>
+      <w:r>
+        <w:rPr>
+          <w:i/>
+          <w:iCs/>
+          <w:sz w:val="18"/>
+          <w:szCs w:val="18"/>
+        </w:rPr>
+        <w:t xml:space="preserve"> the provided patch to ~/gem5_workspace/gem5 </w:t>
+      </w:r>
+    </w:p>
+    <w:p>
+      <w:pPr>
+        <w:rPr>
+          <w:i/>
+          <w:iCs/>
+          <w:sz w:val="18"/>
+          <w:szCs w:val="18"/>
+        </w:rPr>
+      </w:pPr>
+    </w:p>
+    <w:p>
+      <w:pPr>
+        <w:rPr>
+          <w:i/>
+          <w:iCs/>
+          <w:sz w:val="18"/>
+          <w:szCs w:val="18"/>
+        </w:rPr>
+      </w:pPr>
+      <w:r>
+        <w:rPr>
+          <w:i/>
+          <w:iCs/>
+          <w:sz w:val="18"/>
+          <w:szCs w:val="18"/>
+        </w:rPr>
+        <w:t>#</w:t>
+      </w:r>
+      <w:proofErr w:type="gramStart"/>
+      <w:r>
+        <w:rPr>
+          <w:i/>
+          <w:iCs/>
+          <w:sz w:val="18"/>
+          <w:szCs w:val="18"/>
+        </w:rPr>
+        <w:t>apply</w:t>
+      </w:r>
+      <w:proofErr w:type="gramEnd"/>
+      <w:r>
+        <w:rPr>
+          <w:i/>
+          <w:iCs/>
+          <w:sz w:val="18"/>
+          <w:szCs w:val="18"/>
+        </w:rPr>
+        <w:t xml:space="preserve"> the patch, ignore whitespace warnings</w:t>
+      </w:r>
+    </w:p>
+    <w:p>
+      <w:pPr>
+        <w:rPr>
+          <w:i/>
+          <w:iCs/>
+          <w:sz w:val="18"/>
+          <w:szCs w:val="18"/>
+        </w:rPr>
+      </w:pPr>
+      <w:r>
+        <w:rPr>
+          <w:i/>
+          <w:iCs/>
+          <w:sz w:val="18"/>
+          <w:szCs w:val="18"/>
+        </w:rPr>
+        <w:t xml:space="preserve">git apply </w:t>
+      </w:r>
+      <w:proofErr w:type="spellStart"/>
+      <w:proofErr w:type="gramStart"/>
+      <w:r>
+        <w:rPr>
+          <w:i/>
+          <w:iCs/>
+          <w:sz w:val="18"/>
+          <w:szCs w:val="18"/>
+        </w:rPr>
+        <w:t>multilevel.patch</w:t>
+      </w:r>
+      <w:proofErr w:type="spellEnd"/>
+      <w:proofErr w:type="gramEnd"/>
     </w:p>
     <w:p/>
     <w:p>
-      <w:r>
-        <w:t>To add L3 cache you will need to create a class “L3Cache” in caches.py from the link above.</w:t>
-      </w:r>
-      <w:r>
+      <w:pPr>
+        <w:rPr>
+          <w:i/>
+          <w:iCs/>
+          <w:sz w:val="18"/>
+          <w:szCs w:val="18"/>
+        </w:rPr>
+      </w:pPr>
+      <w:r>
+        <w:rPr>
+          <w:i/>
+          <w:iCs/>
+          <w:sz w:val="18"/>
+          <w:szCs w:val="18"/>
+        </w:rPr>
+        <w:t>#</w:t>
+      </w:r>
+      <w:proofErr w:type="gramStart"/>
+      <w:r>
+        <w:rPr>
+          <w:i/>
+          <w:iCs/>
+          <w:sz w:val="18"/>
+          <w:szCs w:val="18"/>
+        </w:rPr>
+        <w:t>build</w:t>
+      </w:r>
+      <w:proofErr w:type="gramEnd"/>
+      <w:r>
+        <w:rPr>
+          <w:i/>
+          <w:iCs/>
+          <w:sz w:val="18"/>
+          <w:szCs w:val="18"/>
+        </w:rPr>
+        <w:t xml:space="preserve"> gem5 using </w:t>
+      </w:r>
+      <w:proofErr w:type="spellStart"/>
+      <w:r>
+        <w:rPr>
+          <w:i/>
+          <w:iCs/>
+          <w:sz w:val="18"/>
+          <w:szCs w:val="18"/>
+        </w:rPr>
+        <w:t>scons</w:t>
+      </w:r>
+      <w:proofErr w:type="spellEnd"/>
+      <w:r>
+        <w:rPr>
+          <w:i/>
+          <w:iCs/>
+          <w:sz w:val="18"/>
+          <w:szCs w:val="18"/>
+        </w:rPr>
         <w:br/>
+      </w:r>
+    </w:p>
+    <w:p>
+      <w:r>
+        <w:t>(optional)Update L3 parameters in caches.py, (or your own copy of caches.py) as needed</w:t>
+      </w:r>
+      <w:r>
+        <w:br/>
+      </w:r>
+      <w:r>
+        <w:br/>
+      </w:r>
+      <w:r>
+        <w:rPr>
+          <w:i/>
+          <w:iCs/>
+          <w:sz w:val="18"/>
+          <w:szCs w:val="18"/>
+        </w:rPr>
+        <w:t>class L3</w:t>
+      </w:r>
+      <w:proofErr w:type="gramStart"/>
+      <w:r>
+        <w:rPr>
+          <w:i/>
+          <w:iCs/>
+          <w:sz w:val="18"/>
+          <w:szCs w:val="18"/>
+        </w:rPr>
+        <w:t>Cache(</w:t>
+      </w:r>
+      <w:proofErr w:type="gramEnd"/>
+      <w:r>
+        <w:rPr>
+          <w:i/>
+          <w:iCs/>
+          <w:sz w:val="18"/>
+          <w:szCs w:val="18"/>
+        </w:rPr>
+        <w:t>Cache):</w:t>
+      </w:r>
+    </w:p>
+    <w:p>
+      <w:pPr>
+        <w:rPr>
+          <w:i/>
+          <w:iCs/>
+          <w:sz w:val="18"/>
+          <w:szCs w:val="18"/>
+        </w:rPr>
+      </w:pPr>
+      <w:r>
+        <w:rPr>
+          <w:i/>
+          <w:iCs/>
+          <w:sz w:val="18"/>
+          <w:szCs w:val="18"/>
+        </w:rPr>
+        <w:t xml:space="preserve">    size = '4096kB'</w:t>
+      </w:r>
+    </w:p>
+    <w:p>
+      <w:pPr>
+        <w:rPr>
+          <w:i/>
+          <w:iCs/>
+          <w:sz w:val="18"/>
+          <w:szCs w:val="18"/>
+        </w:rPr>
+      </w:pPr>
+      <w:r>
+        <w:rPr>
+          <w:i/>
+          <w:iCs/>
+          <w:sz w:val="18"/>
+          <w:szCs w:val="18"/>
+        </w:rPr>
+        <w:t xml:space="preserve">    # size = '8192kB'</w:t>
+      </w:r>
+    </w:p>
+    <w:p>
+      <w:pPr>
+        <w:rPr>
+          <w:i/>
+          <w:iCs/>
+          <w:sz w:val="18"/>
+          <w:szCs w:val="18"/>
+        </w:rPr>
+      </w:pPr>
+      <w:r>
+        <w:rPr>
+          <w:i/>
+          <w:iCs/>
+          <w:sz w:val="18"/>
+          <w:szCs w:val="18"/>
+        </w:rPr>
+        <w:t xml:space="preserve">    # size = '131072kB'</w:t>
+      </w:r>
+    </w:p>
+    <w:p>
+      <w:pPr>
+        <w:rPr>
+          <w:i/>
+          <w:iCs/>
+          <w:sz w:val="18"/>
+          <w:szCs w:val="18"/>
+        </w:rPr>
+      </w:pPr>
+      <w:r>
+        <w:rPr>
+          <w:i/>
+          <w:iCs/>
+          <w:sz w:val="18"/>
+          <w:szCs w:val="18"/>
+        </w:rPr>
+        <w:t xml:space="preserve">    </w:t>
+      </w:r>
+      <w:proofErr w:type="spellStart"/>
+      <w:r>
+        <w:rPr>
+          <w:i/>
+          <w:iCs/>
+          <w:sz w:val="18"/>
+          <w:szCs w:val="18"/>
+        </w:rPr>
+        <w:t>assoc</w:t>
+      </w:r>
+      <w:proofErr w:type="spellEnd"/>
+      <w:r>
+        <w:rPr>
+          <w:i/>
+          <w:iCs/>
+          <w:sz w:val="18"/>
+          <w:szCs w:val="18"/>
+        </w:rPr>
+        <w:t xml:space="preserve"> = 8</w:t>
+      </w:r>
+    </w:p>
+    <w:p>
+      <w:pPr>
+        <w:rPr>
+          <w:i/>
+          <w:iCs/>
+          <w:sz w:val="18"/>
+          <w:szCs w:val="18"/>
+        </w:rPr>
+      </w:pPr>
+      <w:r>
+        <w:rPr>
+          <w:i/>
+          <w:iCs/>
+          <w:sz w:val="18"/>
+          <w:szCs w:val="18"/>
+        </w:rPr>
+        <w:t xml:space="preserve">    </w:t>
+      </w:r>
+      <w:proofErr w:type="spellStart"/>
+      <w:r>
+        <w:rPr>
+          <w:i/>
+          <w:iCs/>
+          <w:sz w:val="18"/>
+          <w:szCs w:val="18"/>
+        </w:rPr>
+        <w:t>tag_latency</w:t>
+      </w:r>
+      <w:proofErr w:type="spellEnd"/>
+      <w:r>
+        <w:rPr>
+          <w:i/>
+          <w:iCs/>
+          <w:sz w:val="18"/>
+          <w:szCs w:val="18"/>
+        </w:rPr>
+        <w:t xml:space="preserve"> = 20</w:t>
+      </w:r>
+    </w:p>
+    <w:p>
+      <w:pPr>
+        <w:rPr>
+          <w:i/>
+          <w:iCs/>
+          <w:sz w:val="18"/>
+          <w:szCs w:val="18"/>
+        </w:rPr>
+      </w:pPr>
+      <w:r>
+        <w:rPr>
+          <w:i/>
+          <w:iCs/>
+          <w:sz w:val="18"/>
+          <w:szCs w:val="18"/>
+        </w:rPr>
+        <w:t xml:space="preserve">    </w:t>
+      </w:r>
+      <w:proofErr w:type="spellStart"/>
+      <w:r>
+        <w:rPr>
+          <w:i/>
+          <w:iCs/>
+          <w:sz w:val="18"/>
+          <w:szCs w:val="18"/>
+        </w:rPr>
+        <w:t>data_latency</w:t>
+      </w:r>
+      <w:proofErr w:type="spellEnd"/>
+      <w:r>
+        <w:rPr>
+          <w:i/>
+          <w:iCs/>
+          <w:sz w:val="18"/>
+          <w:szCs w:val="18"/>
+        </w:rPr>
+        <w:t xml:space="preserve"> = 20</w:t>
+      </w:r>
+    </w:p>
+    <w:p>
+      <w:pPr>
+        <w:rPr>
+          <w:i/>
+          <w:iCs/>
+          <w:sz w:val="18"/>
+          <w:szCs w:val="18"/>
+        </w:rPr>
+      </w:pPr>
+      <w:r>
+        <w:rPr>
+          <w:i/>
+          <w:iCs/>
+          <w:sz w:val="18"/>
+          <w:szCs w:val="18"/>
+        </w:rPr>
+        <w:t xml:space="preserve">    </w:t>
+      </w:r>
+      <w:proofErr w:type="spellStart"/>
+      <w:r>
+        <w:rPr>
+          <w:i/>
+          <w:iCs/>
+          <w:sz w:val="18"/>
+          <w:szCs w:val="18"/>
+        </w:rPr>
+        <w:t>response_latency</w:t>
+      </w:r>
+      <w:proofErr w:type="spellEnd"/>
+      <w:r>
+        <w:rPr>
+          <w:i/>
+          <w:iCs/>
+          <w:sz w:val="18"/>
+          <w:szCs w:val="18"/>
+        </w:rPr>
+        <w:t xml:space="preserve"> = 20</w:t>
+      </w:r>
+    </w:p>
+    <w:p>
+      <w:pPr>
+        <w:rPr>
+          <w:i/>
+          <w:iCs/>
+          <w:sz w:val="18"/>
+          <w:szCs w:val="18"/>
+        </w:rPr>
+      </w:pPr>
+      <w:r>
+        <w:rPr>
+          <w:i/>
+          <w:iCs/>
+          <w:sz w:val="18"/>
+          <w:szCs w:val="18"/>
+        </w:rPr>
+        <w:t xml:space="preserve">    </w:t>
+      </w:r>
+      <w:proofErr w:type="spellStart"/>
+      <w:r>
+        <w:rPr>
+          <w:i/>
+          <w:iCs/>
+          <w:sz w:val="18"/>
+          <w:szCs w:val="18"/>
+        </w:rPr>
+        <w:t>mshrs</w:t>
+      </w:r>
+      <w:proofErr w:type="spellEnd"/>
+      <w:r>
+        <w:rPr>
+          <w:i/>
+          <w:iCs/>
+          <w:sz w:val="18"/>
+          <w:szCs w:val="18"/>
+        </w:rPr>
+        <w:t xml:space="preserve"> = 20</w:t>
+      </w:r>
+    </w:p>
+    <w:p>
+      <w:pPr>
+        <w:rPr>
+          <w:i/>
+          <w:iCs/>
+          <w:sz w:val="18"/>
+          <w:szCs w:val="18"/>
+        </w:rPr>
+      </w:pPr>
+      <w:r>
+        <w:rPr>
+          <w:i/>
+          <w:iCs/>
+          <w:sz w:val="18"/>
+          <w:szCs w:val="18"/>
+        </w:rPr>
+        <w:t xml:space="preserve">    </w:t>
+      </w:r>
+      <w:proofErr w:type="spellStart"/>
+      <w:r>
+        <w:rPr>
+          <w:i/>
+          <w:iCs/>
+          <w:sz w:val="18"/>
+          <w:szCs w:val="18"/>
+        </w:rPr>
+        <w:t>tgts_per_mshr</w:t>
+      </w:r>
+      <w:proofErr w:type="spellEnd"/>
+      <w:r>
+        <w:rPr>
+          <w:i/>
+          <w:iCs/>
+          <w:sz w:val="18"/>
+          <w:szCs w:val="18"/>
+        </w:rPr>
+        <w:t xml:space="preserve"> = 12</w:t>
+      </w:r>
+    </w:p>
+    <w:p>
+      <w:pPr>
+        <w:rPr>
+          <w:i/>
+          <w:iCs/>
+          <w:sz w:val="18"/>
+          <w:szCs w:val="18"/>
+        </w:rPr>
+      </w:pPr>
+    </w:p>
+    <w:p>
+      <w:pPr>
+        <w:rPr>
+          <w:i/>
+          <w:iCs/>
+          <w:sz w:val="18"/>
+          <w:szCs w:val="18"/>
+        </w:rPr>
+      </w:pPr>
+      <w:r>
+        <w:rPr>
+          <w:i/>
+          <w:iCs/>
+          <w:sz w:val="18"/>
+          <w:szCs w:val="18"/>
+        </w:rPr>
+        <w:t xml:space="preserve">    </w:t>
+      </w:r>
+      <w:proofErr w:type="spellStart"/>
+      <w:r>
+        <w:rPr>
+          <w:i/>
+          <w:iCs/>
+          <w:sz w:val="18"/>
+          <w:szCs w:val="18"/>
+        </w:rPr>
+        <w:t>SimpleOpts.add_</w:t>
+      </w:r>
+      <w:proofErr w:type="gramStart"/>
+      <w:r>
+        <w:rPr>
+          <w:i/>
+          <w:iCs/>
+          <w:sz w:val="18"/>
+          <w:szCs w:val="18"/>
+        </w:rPr>
+        <w:t>option</w:t>
+      </w:r>
+      <w:proofErr w:type="spellEnd"/>
+      <w:r>
+        <w:rPr>
+          <w:i/>
+          <w:iCs/>
+          <w:sz w:val="18"/>
+          <w:szCs w:val="18"/>
+        </w:rPr>
+        <w:t>(</w:t>
+      </w:r>
+      <w:proofErr w:type="gramEnd"/>
+      <w:r>
+        <w:rPr>
+          <w:i/>
+          <w:iCs/>
+          <w:sz w:val="18"/>
+          <w:szCs w:val="18"/>
+        </w:rPr>
+        <w:t>'--l3_size', help="L3 cache size. Default: %s" % size)</w:t>
+      </w:r>
+    </w:p>
+    <w:p>
+      <w:pPr>
+        <w:rPr>
+          <w:i/>
+          <w:iCs/>
+          <w:sz w:val="18"/>
+          <w:szCs w:val="18"/>
+        </w:rPr>
+      </w:pPr>
+    </w:p>
+    <w:p>
+      <w:pPr>
+        <w:rPr>
+          <w:i/>
+          <w:iCs/>
+          <w:sz w:val="18"/>
+          <w:szCs w:val="18"/>
+        </w:rPr>
+      </w:pPr>
+      <w:r>
+        <w:rPr>
+          <w:i/>
+          <w:iCs/>
+          <w:sz w:val="18"/>
+          <w:szCs w:val="18"/>
+        </w:rPr>
+        <w:t xml:space="preserve">    def __</w:t>
+      </w:r>
+      <w:proofErr w:type="spellStart"/>
+      <w:r>
+        <w:rPr>
+          <w:i/>
+          <w:iCs/>
+          <w:sz w:val="18"/>
+          <w:szCs w:val="18"/>
+        </w:rPr>
+        <w:t>init</w:t>
+      </w:r>
+      <w:proofErr w:type="spellEnd"/>
+      <w:r>
+        <w:rPr>
+          <w:i/>
+          <w:iCs/>
+          <w:sz w:val="18"/>
+          <w:szCs w:val="18"/>
+        </w:rPr>
+        <w:t>_</w:t>
+      </w:r>
+      <w:proofErr w:type="gramStart"/>
+      <w:r>
+        <w:rPr>
+          <w:i/>
+          <w:iCs/>
+          <w:sz w:val="18"/>
+          <w:szCs w:val="18"/>
+        </w:rPr>
+        <w:t>_(</w:t>
+      </w:r>
+      <w:proofErr w:type="gramEnd"/>
+      <w:r>
+        <w:rPr>
+          <w:i/>
+          <w:iCs/>
+          <w:sz w:val="18"/>
+          <w:szCs w:val="18"/>
+        </w:rPr>
+        <w:t>self, opts=None):</w:t>
+      </w:r>
+    </w:p>
+    <w:p>
+      <w:pPr>
+        <w:rPr>
+          <w:i/>
+          <w:iCs/>
+          <w:sz w:val="18"/>
+          <w:szCs w:val="18"/>
+        </w:rPr>
+      </w:pPr>
+      <w:r>
+        <w:rPr>
+          <w:i/>
+          <w:iCs/>
+          <w:sz w:val="18"/>
+          <w:szCs w:val="18"/>
+        </w:rPr>
+        <w:t xml:space="preserve">        </w:t>
+      </w:r>
+      <w:proofErr w:type="gramStart"/>
+      <w:r>
+        <w:rPr>
+          <w:i/>
+          <w:iCs/>
+          <w:sz w:val="18"/>
+          <w:szCs w:val="18"/>
+        </w:rPr>
+        <w:t>super(</w:t>
+      </w:r>
+      <w:proofErr w:type="gramEnd"/>
+      <w:r>
+        <w:rPr>
+          <w:i/>
+          <w:iCs/>
+          <w:sz w:val="18"/>
+          <w:szCs w:val="18"/>
+        </w:rPr>
+        <w:t>L3Cache, self).__</w:t>
+      </w:r>
+      <w:proofErr w:type="spellStart"/>
+      <w:r>
+        <w:rPr>
+          <w:i/>
+          <w:iCs/>
+          <w:sz w:val="18"/>
+          <w:szCs w:val="18"/>
+        </w:rPr>
+        <w:t>init</w:t>
+      </w:r>
+      <w:proofErr w:type="spellEnd"/>
+      <w:r>
+        <w:rPr>
+          <w:i/>
+          <w:iCs/>
+          <w:sz w:val="18"/>
+          <w:szCs w:val="18"/>
+        </w:rPr>
+        <w:t>__()</w:t>
+      </w:r>
+    </w:p>
+    <w:p>
+      <w:pPr>
+        <w:rPr>
+          <w:i/>
+          <w:iCs/>
+          <w:sz w:val="18"/>
+          <w:szCs w:val="18"/>
+        </w:rPr>
+      </w:pPr>
+      <w:r>
+        <w:rPr>
+          <w:i/>
+          <w:iCs/>
+          <w:sz w:val="18"/>
+          <w:szCs w:val="18"/>
+        </w:rPr>
+        <w:t xml:space="preserve">        if not opts or not </w:t>
+      </w:r>
+      <w:proofErr w:type="gramStart"/>
+      <w:r>
+        <w:rPr>
+          <w:i/>
+          <w:iCs/>
+          <w:sz w:val="18"/>
+          <w:szCs w:val="18"/>
+        </w:rPr>
+        <w:t>opts.l</w:t>
+      </w:r>
+      <w:proofErr w:type="gramEnd"/>
+      <w:r>
+        <w:rPr>
+          <w:i/>
+          <w:iCs/>
+          <w:sz w:val="18"/>
+          <w:szCs w:val="18"/>
+        </w:rPr>
+        <w:t>3_size:</w:t>
+      </w:r>
+    </w:p>
+    <w:p>
+      <w:pPr>
+        <w:rPr>
+          <w:i/>
+          <w:iCs/>
+          <w:sz w:val="18"/>
+          <w:szCs w:val="18"/>
+        </w:rPr>
+      </w:pPr>
+      <w:r>
+        <w:rPr>
+          <w:i/>
+          <w:iCs/>
+          <w:sz w:val="18"/>
+          <w:szCs w:val="18"/>
+        </w:rPr>
+        <w:t xml:space="preserve">            return</w:t>
+      </w:r>
+    </w:p>
+    <w:p>
+      <w:pPr>
+        <w:rPr>
+          <w:i/>
+          <w:iCs/>
+          <w:sz w:val="18"/>
+          <w:szCs w:val="18"/>
+        </w:rPr>
+      </w:pPr>
+      <w:r>
+        <w:rPr>
+          <w:i/>
+          <w:iCs/>
+          <w:sz w:val="18"/>
+          <w:szCs w:val="18"/>
+        </w:rPr>
+        <w:t xml:space="preserve">        </w:t>
+      </w:r>
+      <w:proofErr w:type="spellStart"/>
+      <w:proofErr w:type="gramStart"/>
+      <w:r>
+        <w:rPr>
+          <w:i/>
+          <w:iCs/>
+          <w:sz w:val="18"/>
+          <w:szCs w:val="18"/>
+        </w:rPr>
+        <w:t>self.size</w:t>
+      </w:r>
+      <w:proofErr w:type="spellEnd"/>
+      <w:proofErr w:type="gramEnd"/>
+      <w:r>
+        <w:rPr>
+          <w:i/>
+          <w:iCs/>
+          <w:sz w:val="18"/>
+          <w:szCs w:val="18"/>
+        </w:rPr>
+        <w:t xml:space="preserve"> = opts.l3_size</w:t>
+      </w:r>
+    </w:p>
+    <w:p>
+      <w:pPr>
+        <w:rPr>
+          <w:i/>
+          <w:iCs/>
+          <w:sz w:val="18"/>
+          <w:szCs w:val="18"/>
+        </w:rPr>
+      </w:pPr>
+    </w:p>
+    <w:p>
+      <w:pPr>
+        <w:rPr>
+          <w:i/>
+          <w:iCs/>
+          <w:sz w:val="18"/>
+          <w:szCs w:val="18"/>
+        </w:rPr>
+      </w:pPr>
+      <w:r>
+        <w:rPr>
+          <w:i/>
+          <w:iCs/>
+          <w:sz w:val="18"/>
+          <w:szCs w:val="18"/>
+        </w:rPr>
+        <w:t xml:space="preserve">    def </w:t>
+      </w:r>
+      <w:proofErr w:type="spellStart"/>
+      <w:proofErr w:type="gramStart"/>
+      <w:r>
+        <w:rPr>
+          <w:i/>
+          <w:iCs/>
+          <w:sz w:val="18"/>
+          <w:szCs w:val="18"/>
+        </w:rPr>
+        <w:t>connectCPUSideBus</w:t>
+      </w:r>
+      <w:proofErr w:type="spellEnd"/>
+      <w:r>
+        <w:rPr>
+          <w:i/>
+          <w:iCs/>
+          <w:sz w:val="18"/>
+          <w:szCs w:val="18"/>
+        </w:rPr>
+        <w:t>(</w:t>
+      </w:r>
+      <w:proofErr w:type="gramEnd"/>
+      <w:r>
+        <w:rPr>
+          <w:i/>
+          <w:iCs/>
+          <w:sz w:val="18"/>
+          <w:szCs w:val="18"/>
+        </w:rPr>
+        <w:t>self, bus):</w:t>
+      </w:r>
+    </w:p>
+    <w:p>
+      <w:pPr>
+        <w:rPr>
+          <w:i/>
+          <w:iCs/>
+          <w:sz w:val="18"/>
+          <w:szCs w:val="18"/>
+        </w:rPr>
+      </w:pPr>
+      <w:r>
+        <w:rPr>
+          <w:i/>
+          <w:iCs/>
+          <w:sz w:val="18"/>
+          <w:szCs w:val="18"/>
+        </w:rPr>
+        <w:t xml:space="preserve">        </w:t>
+      </w:r>
+      <w:proofErr w:type="spellStart"/>
+      <w:r>
+        <w:rPr>
+          <w:i/>
+          <w:iCs/>
+          <w:sz w:val="18"/>
+          <w:szCs w:val="18"/>
+        </w:rPr>
+        <w:t>self.cpu_side</w:t>
+      </w:r>
+      <w:proofErr w:type="spellEnd"/>
+      <w:r>
+        <w:rPr>
+          <w:i/>
+          <w:iCs/>
+          <w:sz w:val="18"/>
+          <w:szCs w:val="18"/>
+        </w:rPr>
+        <w:t xml:space="preserve"> = </w:t>
+      </w:r>
+      <w:proofErr w:type="spellStart"/>
+      <w:r>
+        <w:rPr>
+          <w:i/>
+          <w:iCs/>
+          <w:sz w:val="18"/>
+          <w:szCs w:val="18"/>
+        </w:rPr>
+        <w:t>bus.mem_side_ports</w:t>
+      </w:r>
+      <w:proofErr w:type="spellEnd"/>
+    </w:p>
+    <w:p>
+      <w:pPr>
+        <w:rPr>
+          <w:i/>
+          <w:iCs/>
+          <w:sz w:val="18"/>
+          <w:szCs w:val="18"/>
+        </w:rPr>
+      </w:pPr>
+    </w:p>
+    <w:p>
+      <w:pPr>
+        <w:rPr>
+          <w:i/>
+          <w:iCs/>
+          <w:sz w:val="18"/>
+          <w:szCs w:val="18"/>
+        </w:rPr>
+      </w:pPr>
+      <w:r>
+        <w:rPr>
+          <w:i/>
+          <w:iCs/>
+          <w:sz w:val="18"/>
+          <w:szCs w:val="18"/>
+        </w:rPr>
+        <w:t xml:space="preserve">    def </w:t>
+      </w:r>
+      <w:proofErr w:type="spellStart"/>
+      <w:proofErr w:type="gramStart"/>
+      <w:r>
+        <w:rPr>
+          <w:i/>
+          <w:iCs/>
+          <w:sz w:val="18"/>
+          <w:szCs w:val="18"/>
+        </w:rPr>
+        <w:t>connectMemSideBus</w:t>
+      </w:r>
+      <w:proofErr w:type="spellEnd"/>
+      <w:r>
+        <w:rPr>
+          <w:i/>
+          <w:iCs/>
+          <w:sz w:val="18"/>
+          <w:szCs w:val="18"/>
+        </w:rPr>
+        <w:t>(</w:t>
+      </w:r>
+      <w:proofErr w:type="gramEnd"/>
+      <w:r>
+        <w:rPr>
+          <w:i/>
+          <w:iCs/>
+          <w:sz w:val="18"/>
+          <w:szCs w:val="18"/>
+        </w:rPr>
+        <w:t>self, bus):</w:t>
+      </w:r>
+    </w:p>
+    <w:p>
+      <w:r>
+        <w:rPr>
+          <w:i/>
+          <w:iCs/>
+          <w:sz w:val="18"/>
+          <w:szCs w:val="18"/>
+        </w:rPr>
+        <w:t xml:space="preserve">        </w:t>
+      </w:r>
+      <w:proofErr w:type="spellStart"/>
+      <w:r>
+        <w:rPr>
+          <w:i/>
+          <w:iCs/>
+          <w:sz w:val="18"/>
+          <w:szCs w:val="18"/>
+        </w:rPr>
+        <w:t>self.mem_side</w:t>
+      </w:r>
+      <w:proofErr w:type="spellEnd"/>
+      <w:r>
+        <w:rPr>
+          <w:i/>
+          <w:iCs/>
+          <w:sz w:val="18"/>
+          <w:szCs w:val="18"/>
+        </w:rPr>
+        <w:t xml:space="preserve"> = </w:t>
+      </w:r>
+      <w:proofErr w:type="spellStart"/>
+      <w:r>
+        <w:rPr>
+          <w:i/>
+          <w:iCs/>
+          <w:sz w:val="18"/>
+          <w:szCs w:val="18"/>
+        </w:rPr>
+        <w:t>bus.cpu_side_ports</w:t>
+      </w:r>
+      <w:proofErr w:type="spellEnd"/>
+      <w:r>
+        <w:t xml:space="preserve">   </w:t>
       </w:r>
     </w:p>
     <w:p/>
     <w:p/>
     <w:p>
-      <w:pPr>
-        <w:rPr>
-          <w:i/>
-          <w:iCs/>
-          <w:sz w:val="18"/>
-          <w:szCs w:val="18"/>
-        </w:rPr>
-      </w:pPr>
-      <w:r>
+      <w:r>
+        <w:t xml:space="preserve">After updating the caches.py you </w:t>
+      </w:r>
+      <w:r>
+        <w:t>can add L3 cache in your configuration script as shown below.</w:t>
+      </w:r>
+    </w:p>
+    <w:p/>
+    <w:p>
+      <w:pPr>
+        <w:rPr>
+          <w:i/>
+          <w:iCs/>
+          <w:sz w:val="18"/>
+          <w:szCs w:val="18"/>
+        </w:rPr>
+      </w:pPr>
+      <w:r>
+        <w:rPr>
+          <w:i/>
+          <w:iCs/>
+          <w:sz w:val="18"/>
+          <w:szCs w:val="18"/>
+        </w:rPr>
+        <w:t># Create a simple CPU</w:t>
+      </w:r>
+    </w:p>
+    <w:p>
+      <w:pPr>
+        <w:rPr>
+          <w:i/>
+          <w:iCs/>
+          <w:sz w:val="18"/>
+          <w:szCs w:val="18"/>
+        </w:rPr>
+      </w:pPr>
+      <w:proofErr w:type="spellStart"/>
+      <w:r>
+        <w:rPr>
+          <w:i/>
+          <w:iCs/>
+          <w:sz w:val="18"/>
+          <w:szCs w:val="18"/>
+        </w:rPr>
+        <w:t>system.cpu</w:t>
+      </w:r>
+      <w:proofErr w:type="spellEnd"/>
+      <w:r>
+        <w:rPr>
+          <w:i/>
+          <w:iCs/>
+          <w:sz w:val="18"/>
+          <w:szCs w:val="18"/>
+        </w:rPr>
+        <w:t xml:space="preserve"> = </w:t>
+      </w:r>
+      <w:proofErr w:type="spellStart"/>
+      <w:proofErr w:type="gramStart"/>
+      <w:r>
+        <w:rPr>
+          <w:i/>
+          <w:iCs/>
+          <w:sz w:val="18"/>
+          <w:szCs w:val="18"/>
+        </w:rPr>
+        <w:t>TimingSimpleCPU</w:t>
+      </w:r>
+      <w:proofErr w:type="spellEnd"/>
+      <w:r>
+        <w:rPr>
+          <w:i/>
+          <w:iCs/>
+          <w:sz w:val="18"/>
+          <w:szCs w:val="18"/>
+        </w:rPr>
+        <w:t>(</w:t>
+      </w:r>
+      <w:proofErr w:type="gramEnd"/>
+      <w:r>
+        <w:rPr>
+          <w:i/>
+          <w:iCs/>
+          <w:sz w:val="18"/>
+          <w:szCs w:val="18"/>
+        </w:rPr>
+        <w:t>)</w:t>
+      </w:r>
+    </w:p>
+    <w:p>
+      <w:pPr>
+        <w:rPr>
+          <w:i/>
+          <w:iCs/>
+          <w:sz w:val="18"/>
+          <w:szCs w:val="18"/>
+        </w:rPr>
+      </w:pPr>
+    </w:p>
+    <w:p>
+      <w:pPr>
+        <w:rPr>
+          <w:i/>
+          <w:iCs/>
+          <w:sz w:val="18"/>
+          <w:szCs w:val="18"/>
+        </w:rPr>
+      </w:pPr>
+      <w:r>
+        <w:rPr>
+          <w:i/>
+          <w:iCs/>
+          <w:sz w:val="18"/>
+          <w:szCs w:val="18"/>
+        </w:rPr>
+        <w:t># Create an L1 instruction cache and L1 data cache</w:t>
+      </w:r>
+    </w:p>
+    <w:p>
+      <w:pPr>
+        <w:rPr>
+          <w:i/>
+          <w:iCs/>
+          <w:sz w:val="18"/>
+          <w:szCs w:val="18"/>
+        </w:rPr>
+      </w:pPr>
+      <w:proofErr w:type="spellStart"/>
+      <w:proofErr w:type="gramStart"/>
+      <w:r>
+        <w:rPr>
+          <w:i/>
+          <w:iCs/>
+          <w:sz w:val="18"/>
+          <w:szCs w:val="18"/>
+        </w:rPr>
+        <w:t>system.cpu.icache</w:t>
+      </w:r>
+      <w:proofErr w:type="spellEnd"/>
+      <w:proofErr w:type="gramEnd"/>
+      <w:r>
+        <w:rPr>
+          <w:i/>
+          <w:iCs/>
+          <w:sz w:val="18"/>
+          <w:szCs w:val="18"/>
+        </w:rPr>
+        <w:t xml:space="preserve"> = L1ICache()</w:t>
+      </w:r>
+    </w:p>
+    <w:p>
+      <w:pPr>
+        <w:rPr>
+          <w:i/>
+          <w:iCs/>
+          <w:sz w:val="18"/>
+          <w:szCs w:val="18"/>
+        </w:rPr>
+      </w:pPr>
+      <w:proofErr w:type="spellStart"/>
+      <w:proofErr w:type="gramStart"/>
+      <w:r>
+        <w:rPr>
+          <w:i/>
+          <w:iCs/>
+          <w:sz w:val="18"/>
+          <w:szCs w:val="18"/>
+        </w:rPr>
+        <w:t>system.cpu.dcache</w:t>
+      </w:r>
+      <w:proofErr w:type="spellEnd"/>
+      <w:proofErr w:type="gramEnd"/>
+      <w:r>
+        <w:rPr>
+          <w:i/>
+          <w:iCs/>
+          <w:sz w:val="18"/>
+          <w:szCs w:val="18"/>
+        </w:rPr>
+        <w:t xml:space="preserve"> = L1DCache()</w:t>
+      </w:r>
+    </w:p>
+    <w:p>
+      <w:pPr>
+        <w:rPr>
+          <w:i/>
+          <w:iCs/>
+          <w:sz w:val="18"/>
+          <w:szCs w:val="18"/>
+        </w:rPr>
+      </w:pPr>
+    </w:p>
+    <w:p>
+      <w:pPr>
+        <w:rPr>
+          <w:i/>
+          <w:iCs/>
+          <w:sz w:val="18"/>
+          <w:szCs w:val="18"/>
+        </w:rPr>
+      </w:pPr>
+      <w:r>
+        <w:rPr>
+          <w:i/>
+          <w:iCs/>
+          <w:sz w:val="18"/>
+          <w:szCs w:val="18"/>
+        </w:rPr>
+        <w:t># Connect the instruction and data caches to the CPU</w:t>
+      </w:r>
+    </w:p>
+    <w:p>
+      <w:pPr>
+        <w:rPr>
+          <w:i/>
+          <w:iCs/>
+          <w:sz w:val="18"/>
+          <w:szCs w:val="18"/>
+        </w:rPr>
+      </w:pPr>
+      <w:proofErr w:type="spellStart"/>
+      <w:proofErr w:type="gramStart"/>
+      <w:r>
+        <w:rPr>
+          <w:i/>
+          <w:iCs/>
+          <w:sz w:val="18"/>
+          <w:szCs w:val="18"/>
+        </w:rPr>
+        <w:t>system.cpu.icache</w:t>
+      </w:r>
+      <w:proofErr w:type="gramEnd"/>
+      <w:r>
+        <w:rPr>
+          <w:i/>
+          <w:iCs/>
+          <w:sz w:val="18"/>
+          <w:szCs w:val="18"/>
+        </w:rPr>
+        <w:t>.connectCPU</w:t>
+      </w:r>
+      <w:proofErr w:type="spellEnd"/>
+      <w:r>
+        <w:rPr>
+          <w:i/>
+          <w:iCs/>
+          <w:sz w:val="18"/>
+          <w:szCs w:val="18"/>
+        </w:rPr>
+        <w:t>(</w:t>
+      </w:r>
+      <w:proofErr w:type="spellStart"/>
+      <w:r>
+        <w:rPr>
+          <w:i/>
+          <w:iCs/>
+          <w:sz w:val="18"/>
+          <w:szCs w:val="18"/>
+        </w:rPr>
+        <w:t>system.cpu</w:t>
+      </w:r>
+      <w:proofErr w:type="spellEnd"/>
+      <w:r>
+        <w:rPr>
+          <w:i/>
+          <w:iCs/>
+          <w:sz w:val="18"/>
+          <w:szCs w:val="18"/>
+        </w:rPr>
+        <w:t>)</w:t>
+      </w:r>
+    </w:p>
+    <w:p>
+      <w:pPr>
+        <w:rPr>
+          <w:i/>
+          <w:iCs/>
+          <w:sz w:val="18"/>
+          <w:szCs w:val="18"/>
+        </w:rPr>
+      </w:pPr>
+      <w:proofErr w:type="spellStart"/>
+      <w:proofErr w:type="gramStart"/>
+      <w:r>
+        <w:rPr>
+          <w:i/>
+          <w:iCs/>
+          <w:sz w:val="18"/>
+          <w:szCs w:val="18"/>
+        </w:rPr>
         <w:lastRenderedPageBreak/>
-        <w:br/>
-      </w:r>
-      <w:r>
-        <w:br/>
-      </w:r>
-      <w:r>
-        <w:rPr>
-          <w:i/>
-          <w:iCs/>
-          <w:sz w:val="18"/>
-          <w:szCs w:val="18"/>
-        </w:rPr>
-        <w:t>class L3Cache(Cache):</w:t>
-      </w:r>
-    </w:p>
-    <w:p>
-      <w:pPr>
-        <w:rPr>
-          <w:i/>
-          <w:iCs/>
-          <w:sz w:val="18"/>
-          <w:szCs w:val="18"/>
-        </w:rPr>
-      </w:pPr>
-      <w:r>
-        <w:rPr>
-          <w:i/>
-          <w:iCs/>
-          <w:sz w:val="18"/>
-          <w:szCs w:val="18"/>
-        </w:rPr>
-        <w:t xml:space="preserve">    size = '4096kB'</w:t>
-      </w:r>
-    </w:p>
-    <w:p>
-      <w:pPr>
-        <w:rPr>
-          <w:i/>
-          <w:iCs/>
-          <w:sz w:val="18"/>
-          <w:szCs w:val="18"/>
-        </w:rPr>
-      </w:pPr>
-      <w:r>
-        <w:rPr>
-          <w:i/>
-          <w:iCs/>
-          <w:sz w:val="18"/>
-          <w:szCs w:val="18"/>
-        </w:rPr>
-        <w:t xml:space="preserve">    # size = '8192kB'</w:t>
-      </w:r>
-    </w:p>
-    <w:p>
-      <w:pPr>
-        <w:rPr>
-          <w:i/>
-          <w:iCs/>
-          <w:sz w:val="18"/>
-          <w:szCs w:val="18"/>
-        </w:rPr>
-      </w:pPr>
-      <w:r>
-        <w:rPr>
-          <w:i/>
-          <w:iCs/>
-          <w:sz w:val="18"/>
-          <w:szCs w:val="18"/>
-        </w:rPr>
-        <w:t xml:space="preserve">    # size = '131072kB'</w:t>
-      </w:r>
-    </w:p>
-    <w:p>
-      <w:pPr>
-        <w:rPr>
-          <w:i/>
-          <w:iCs/>
-          <w:sz w:val="18"/>
-          <w:szCs w:val="18"/>
-        </w:rPr>
-      </w:pPr>
-      <w:r>
-        <w:rPr>
-          <w:i/>
-          <w:iCs/>
-          <w:sz w:val="18"/>
-          <w:szCs w:val="18"/>
-        </w:rPr>
-        <w:t xml:space="preserve">    assoc = 8</w:t>
-      </w:r>
-    </w:p>
-    <w:p>
-      <w:pPr>
-        <w:rPr>
-          <w:i/>
-          <w:iCs/>
-          <w:sz w:val="18"/>
-          <w:szCs w:val="18"/>
-        </w:rPr>
-      </w:pPr>
-      <w:r>
-        <w:rPr>
-          <w:i/>
-          <w:iCs/>
-          <w:sz w:val="18"/>
-          <w:szCs w:val="18"/>
-        </w:rPr>
-        <w:t xml:space="preserve">    tag_latency = 20</w:t>
-      </w:r>
-    </w:p>
-    <w:p>
-      <w:pPr>
-        <w:rPr>
-          <w:i/>
-          <w:iCs/>
-          <w:sz w:val="18"/>
-          <w:szCs w:val="18"/>
-        </w:rPr>
-      </w:pPr>
-      <w:r>
-        <w:rPr>
-          <w:i/>
-          <w:iCs/>
-          <w:sz w:val="18"/>
-          <w:szCs w:val="18"/>
-        </w:rPr>
-        <w:t xml:space="preserve">    data_latency = 20</w:t>
-      </w:r>
-    </w:p>
-    <w:p>
-      <w:pPr>
-        <w:rPr>
-          <w:i/>
-          <w:iCs/>
-          <w:sz w:val="18"/>
-          <w:szCs w:val="18"/>
-        </w:rPr>
-      </w:pPr>
-      <w:r>
-        <w:rPr>
-          <w:i/>
-          <w:iCs/>
-          <w:sz w:val="18"/>
-          <w:szCs w:val="18"/>
-        </w:rPr>
-        <w:t xml:space="preserve">    response_latency = 20</w:t>
-      </w:r>
-    </w:p>
-    <w:p>
-      <w:pPr>
-        <w:rPr>
-          <w:i/>
-          <w:iCs/>
-          <w:sz w:val="18"/>
-          <w:szCs w:val="18"/>
-        </w:rPr>
-      </w:pPr>
-      <w:r>
-        <w:rPr>
-          <w:i/>
-          <w:iCs/>
-          <w:sz w:val="18"/>
-          <w:szCs w:val="18"/>
-        </w:rPr>
-        <w:t xml:space="preserve">    mshrs = 20</w:t>
-      </w:r>
-    </w:p>
-    <w:p>
-      <w:pPr>
-        <w:rPr>
-          <w:i/>
-          <w:iCs/>
-          <w:sz w:val="18"/>
-          <w:szCs w:val="18"/>
-        </w:rPr>
-      </w:pPr>
-      <w:r>
-        <w:rPr>
-          <w:i/>
-          <w:iCs/>
-          <w:sz w:val="18"/>
-          <w:szCs w:val="18"/>
-        </w:rPr>
-        <w:t xml:space="preserve">    tgts_per_mshr = 12</w:t>
-      </w:r>
-    </w:p>
-    <w:p>
-      <w:pPr>
-        <w:rPr>
-          <w:i/>
-          <w:iCs/>
-          <w:sz w:val="18"/>
-          <w:szCs w:val="18"/>
-        </w:rPr>
-      </w:pPr>
-    </w:p>
-    <w:p>
-      <w:pPr>
-        <w:rPr>
-          <w:i/>
-          <w:iCs/>
-          <w:sz w:val="18"/>
-          <w:szCs w:val="18"/>
-        </w:rPr>
-      </w:pPr>
-      <w:r>
-        <w:rPr>
-          <w:i/>
-          <w:iCs/>
-          <w:sz w:val="18"/>
-          <w:szCs w:val="18"/>
-        </w:rPr>
-        <w:t xml:space="preserve">    SimpleOpts.add_option('--l3_size', help="L3 cache size. Default: %s" % size)</w:t>
-      </w:r>
-    </w:p>
-    <w:p>
-      <w:pPr>
-        <w:rPr>
-          <w:i/>
-          <w:iCs/>
-          <w:sz w:val="18"/>
-          <w:szCs w:val="18"/>
-        </w:rPr>
-      </w:pPr>
-    </w:p>
-    <w:p>
-      <w:pPr>
-        <w:rPr>
-          <w:i/>
-          <w:iCs/>
-          <w:sz w:val="18"/>
-          <w:szCs w:val="18"/>
-        </w:rPr>
-      </w:pPr>
-      <w:r>
-        <w:rPr>
-          <w:i/>
-          <w:iCs/>
-          <w:sz w:val="18"/>
-          <w:szCs w:val="18"/>
-        </w:rPr>
-        <w:t xml:space="preserve">    def __init__(self, opts=None):</w:t>
-      </w:r>
-    </w:p>
-    <w:p>
-      <w:pPr>
-        <w:rPr>
-          <w:i/>
-          <w:iCs/>
-          <w:sz w:val="18"/>
-          <w:szCs w:val="18"/>
-        </w:rPr>
-      </w:pPr>
-      <w:r>
-        <w:rPr>
-          <w:i/>
-          <w:iCs/>
-          <w:sz w:val="18"/>
-          <w:szCs w:val="18"/>
-        </w:rPr>
-        <w:t xml:space="preserve">        super(L3Cache, self).__init__()</w:t>
-      </w:r>
-    </w:p>
-    <w:p>
-      <w:pPr>
-        <w:rPr>
-          <w:i/>
-          <w:iCs/>
-          <w:sz w:val="18"/>
-          <w:szCs w:val="18"/>
-        </w:rPr>
-      </w:pPr>
-      <w:r>
-        <w:rPr>
-          <w:i/>
-          <w:iCs/>
-          <w:sz w:val="18"/>
-          <w:szCs w:val="18"/>
-        </w:rPr>
-        <w:t xml:space="preserve">        if not opts or not opts.l3_size:</w:t>
-      </w:r>
-    </w:p>
-    <w:p>
-      <w:pPr>
-        <w:rPr>
-          <w:i/>
-          <w:iCs/>
-          <w:sz w:val="18"/>
-          <w:szCs w:val="18"/>
-        </w:rPr>
-      </w:pPr>
-      <w:r>
-        <w:rPr>
-          <w:i/>
-          <w:iCs/>
-          <w:sz w:val="18"/>
-          <w:szCs w:val="18"/>
-        </w:rPr>
-        <w:t xml:space="preserve">            return</w:t>
-      </w:r>
-    </w:p>
-    <w:p>
-      <w:pPr>
-        <w:rPr>
-          <w:i/>
-          <w:iCs/>
-          <w:sz w:val="18"/>
-          <w:szCs w:val="18"/>
-        </w:rPr>
-      </w:pPr>
-      <w:r>
-        <w:rPr>
-          <w:i/>
-          <w:iCs/>
-          <w:sz w:val="18"/>
-          <w:szCs w:val="18"/>
-        </w:rPr>
-        <w:t xml:space="preserve">        self.size = opts.l3_size</w:t>
-      </w:r>
-    </w:p>
-    <w:p>
-      <w:pPr>
-        <w:rPr>
-          <w:i/>
-          <w:iCs/>
-          <w:sz w:val="18"/>
-          <w:szCs w:val="18"/>
-        </w:rPr>
-      </w:pPr>
-    </w:p>
-    <w:p>
-      <w:pPr>
-        <w:rPr>
-          <w:i/>
-          <w:iCs/>
-          <w:sz w:val="18"/>
-          <w:szCs w:val="18"/>
-        </w:rPr>
-      </w:pPr>
-      <w:r>
-        <w:rPr>
-          <w:i/>
-          <w:iCs/>
-          <w:sz w:val="18"/>
-          <w:szCs w:val="18"/>
-        </w:rPr>
-        <w:t xml:space="preserve">    def connectCPUSideBus(self, bus):</w:t>
-      </w:r>
-    </w:p>
-    <w:p>
-      <w:pPr>
-        <w:rPr>
-          <w:i/>
-          <w:iCs/>
-          <w:sz w:val="18"/>
-          <w:szCs w:val="18"/>
-        </w:rPr>
-      </w:pPr>
-      <w:r>
-        <w:rPr>
-          <w:i/>
-          <w:iCs/>
-          <w:sz w:val="18"/>
-          <w:szCs w:val="18"/>
-        </w:rPr>
-        <w:t xml:space="preserve">        self.cpu_side = bus.mem_side_ports</w:t>
-      </w:r>
-    </w:p>
-    <w:p>
-      <w:pPr>
-        <w:rPr>
-          <w:i/>
-          <w:iCs/>
-          <w:sz w:val="18"/>
-          <w:szCs w:val="18"/>
-        </w:rPr>
-      </w:pPr>
-    </w:p>
-    <w:p>
-      <w:pPr>
-        <w:rPr>
-          <w:i/>
-          <w:iCs/>
-          <w:sz w:val="18"/>
-          <w:szCs w:val="18"/>
-        </w:rPr>
-      </w:pPr>
-      <w:r>
-        <w:rPr>
-          <w:i/>
-          <w:iCs/>
-          <w:sz w:val="18"/>
-          <w:szCs w:val="18"/>
-        </w:rPr>
-        <w:t xml:space="preserve">    def connectMemSideBus(self, bus):</w:t>
-      </w:r>
-    </w:p>
-    <w:p>
-      <w:r>
-        <w:rPr>
-          <w:i/>
-          <w:iCs/>
-          <w:sz w:val="18"/>
-          <w:szCs w:val="18"/>
-        </w:rPr>
-        <w:t xml:space="preserve">        self.mem_side = bus.cpu_side_ports</w:t>
-      </w:r>
-      <w:r>
-        <w:t xml:space="preserve">   </w:t>
-      </w:r>
-    </w:p>
-    <w:p/>
-    <w:p/>
-    <w:p>
-      <w:r>
-        <w:t xml:space="preserve">After updating the caches.py you </w:t>
-      </w:r>
-      <w:r>
-        <w:t>can add L3 cache in your configuration script as shown below.</w:t>
-      </w:r>
-    </w:p>
-    <w:p/>
-    <w:p>
-      <w:pPr>
-        <w:rPr>
-          <w:i/>
-          <w:iCs/>
-          <w:sz w:val="18"/>
-          <w:szCs w:val="18"/>
-        </w:rPr>
-      </w:pPr>
-      <w:r>
-        <w:rPr>
-          <w:i/>
-          <w:iCs/>
-          <w:sz w:val="18"/>
-          <w:szCs w:val="18"/>
-        </w:rPr>
-        <w:t># Create a simple CPU</w:t>
-      </w:r>
-    </w:p>
-    <w:p>
-      <w:pPr>
-        <w:rPr>
-          <w:i/>
-          <w:iCs/>
-          <w:sz w:val="18"/>
-          <w:szCs w:val="18"/>
-        </w:rPr>
-      </w:pPr>
-      <w:r>
-        <w:rPr>
-          <w:i/>
-          <w:iCs/>
-          <w:sz w:val="18"/>
-          <w:szCs w:val="18"/>
-        </w:rPr>
-        <w:t>system.cpu = TimingSimpleCPU()</w:t>
-      </w:r>
-    </w:p>
-    <w:p>
-      <w:pPr>
-        <w:rPr>
-          <w:i/>
-          <w:iCs/>
-          <w:sz w:val="18"/>
-          <w:szCs w:val="18"/>
-        </w:rPr>
-      </w:pPr>
-    </w:p>
-    <w:p>
-      <w:pPr>
-        <w:rPr>
-          <w:i/>
-          <w:iCs/>
-          <w:sz w:val="18"/>
-          <w:szCs w:val="18"/>
-        </w:rPr>
-      </w:pPr>
-      <w:r>
-        <w:rPr>
-          <w:i/>
-          <w:iCs/>
-          <w:sz w:val="18"/>
-          <w:szCs w:val="18"/>
-        </w:rPr>
-        <w:t># Create an L1 instruction cache and L1 data cache</w:t>
-      </w:r>
-    </w:p>
-    <w:p>
-      <w:pPr>
-        <w:rPr>
-          <w:i/>
-          <w:iCs/>
-          <w:sz w:val="18"/>
-          <w:szCs w:val="18"/>
-        </w:rPr>
-      </w:pPr>
-      <w:r>
-        <w:rPr>
-          <w:i/>
-          <w:iCs/>
-          <w:sz w:val="18"/>
-          <w:szCs w:val="18"/>
-        </w:rPr>
-        <w:t>system.cpu.icache = L1ICache()</w:t>
-      </w:r>
-    </w:p>
-    <w:p>
-      <w:pPr>
-        <w:rPr>
-          <w:i/>
-          <w:iCs/>
-          <w:sz w:val="18"/>
-          <w:szCs w:val="18"/>
-        </w:rPr>
-      </w:pPr>
-      <w:r>
-        <w:rPr>
-          <w:i/>
-          <w:iCs/>
-          <w:sz w:val="18"/>
-          <w:szCs w:val="18"/>
-        </w:rPr>
-        <w:t>system.cpu.dcache = L1DCache()</w:t>
-      </w:r>
-    </w:p>
-    <w:p>
-      <w:pPr>
-        <w:rPr>
-          <w:i/>
-          <w:iCs/>
-          <w:sz w:val="18"/>
-          <w:szCs w:val="18"/>
-        </w:rPr>
-      </w:pPr>
-    </w:p>
-    <w:p>
-      <w:pPr>
-        <w:rPr>
-          <w:i/>
-          <w:iCs/>
-          <w:sz w:val="18"/>
-          <w:szCs w:val="18"/>
-        </w:rPr>
-      </w:pPr>
-      <w:r>
-        <w:rPr>
-          <w:i/>
-          <w:iCs/>
-          <w:sz w:val="18"/>
-          <w:szCs w:val="18"/>
-        </w:rPr>
-        <w:t># Connect the instruction and data caches to the CPU</w:t>
-      </w:r>
-    </w:p>
-    <w:p>
-      <w:pPr>
-        <w:rPr>
-          <w:i/>
-          <w:iCs/>
-          <w:sz w:val="18"/>
-          <w:szCs w:val="18"/>
-        </w:rPr>
-      </w:pPr>
-      <w:r>
-        <w:rPr>
-          <w:i/>
-          <w:iCs/>
-          <w:sz w:val="18"/>
-          <w:szCs w:val="18"/>
-        </w:rPr>
-        <w:t>system.cpu.icache.connectCPU(system.cpu)</w:t>
-      </w:r>
-    </w:p>
-    <w:p>
-      <w:pPr>
-        <w:rPr>
-          <w:i/>
-          <w:iCs/>
-          <w:sz w:val="18"/>
-          <w:szCs w:val="18"/>
-        </w:rPr>
-      </w:pPr>
-      <w:r>
-        <w:rPr>
-          <w:i/>
-          <w:iCs/>
-          <w:sz w:val="18"/>
-          <w:szCs w:val="18"/>
-        </w:rPr>
-        <w:t>system.cpu.dcache.connectCPU(system.cpu)</w:t>
+        <w:t>system.cpu.dcache</w:t>
+      </w:r>
+      <w:proofErr w:type="gramEnd"/>
+      <w:r>
+        <w:rPr>
+          <w:i/>
+          <w:iCs/>
+          <w:sz w:val="18"/>
+          <w:szCs w:val="18"/>
+        </w:rPr>
+        <w:t>.connectCPU</w:t>
+      </w:r>
+      <w:proofErr w:type="spellEnd"/>
+      <w:r>
+        <w:rPr>
+          <w:i/>
+          <w:iCs/>
+          <w:sz w:val="18"/>
+          <w:szCs w:val="18"/>
+        </w:rPr>
+        <w:t>(</w:t>
+      </w:r>
+      <w:proofErr w:type="spellStart"/>
+      <w:r>
+        <w:rPr>
+          <w:i/>
+          <w:iCs/>
+          <w:sz w:val="18"/>
+          <w:szCs w:val="18"/>
+        </w:rPr>
+        <w:t>system.cpu</w:t>
+      </w:r>
+      <w:proofErr w:type="spellEnd"/>
+      <w:r>
+        <w:rPr>
+          <w:i/>
+          <w:iCs/>
+          <w:sz w:val="18"/>
+          <w:szCs w:val="18"/>
+        </w:rPr>
+        <w:t>)</w:t>
       </w:r>
     </w:p>
     <w:p>
@@ -996,33 +2008,73 @@
           <w:szCs w:val="18"/>
         </w:rPr>
       </w:pPr>
-      <w:r>
-        <w:rPr>
-          <w:i/>
-          <w:iCs/>
-          <w:sz w:val="18"/>
-          <w:szCs w:val="18"/>
-        </w:rPr>
-        <w:t>system.l2bus = L2XBar()</w:t>
-      </w:r>
-    </w:p>
-    <w:p>
-      <w:pPr>
-        <w:rPr>
-          <w:i/>
-          <w:iCs/>
-          <w:sz w:val="18"/>
-          <w:szCs w:val="18"/>
-        </w:rPr>
-      </w:pPr>
-      <w:r>
-        <w:rPr>
-          <w:i/>
-          <w:iCs/>
-          <w:sz w:val="18"/>
-          <w:szCs w:val="18"/>
-        </w:rPr>
-        <w:t>system.l3bus = L2XBar()</w:t>
+      <w:proofErr w:type="gramStart"/>
+      <w:r>
+        <w:rPr>
+          <w:i/>
+          <w:iCs/>
+          <w:sz w:val="18"/>
+          <w:szCs w:val="18"/>
+        </w:rPr>
+        <w:t>system.l</w:t>
+      </w:r>
+      <w:proofErr w:type="gramEnd"/>
+      <w:r>
+        <w:rPr>
+          <w:i/>
+          <w:iCs/>
+          <w:sz w:val="18"/>
+          <w:szCs w:val="18"/>
+        </w:rPr>
+        <w:t>2bus = L2XBar()</w:t>
+      </w:r>
+    </w:p>
+    <w:p>
+      <w:pPr>
+        <w:rPr>
+          <w:i/>
+          <w:iCs/>
+          <w:sz w:val="18"/>
+          <w:szCs w:val="18"/>
+        </w:rPr>
+      </w:pPr>
+      <w:proofErr w:type="gramStart"/>
+      <w:r>
+        <w:rPr>
+          <w:i/>
+          <w:iCs/>
+          <w:sz w:val="18"/>
+          <w:szCs w:val="18"/>
+        </w:rPr>
+        <w:t>system.l</w:t>
+      </w:r>
+      <w:proofErr w:type="gramEnd"/>
+      <w:r>
+        <w:rPr>
+          <w:i/>
+          <w:iCs/>
+          <w:sz w:val="18"/>
+          <w:szCs w:val="18"/>
+        </w:rPr>
+        <w:t>3bus = L</w:t>
+      </w:r>
+      <w:r>
+        <w:rPr>
+          <w:i/>
+          <w:iCs/>
+          <w:sz w:val="18"/>
+          <w:szCs w:val="18"/>
+        </w:rPr>
+        <w:t>3</w:t>
+      </w:r>
+      <w:r>
+        <w:rPr>
+          <w:i/>
+          <w:iCs/>
+          <w:sz w:val="18"/>
+          <w:szCs w:val="18"/>
+        </w:rPr>
+        <w:t>XBar()</w:t>
       </w:r>
     </w:p>
     <w:p>
@@ -1063,33 +2115,77 @@
           <w:szCs w:val="18"/>
         </w:rPr>
       </w:pPr>
-      <w:r>
-        <w:rPr>
-          <w:i/>
-          <w:iCs/>
-          <w:sz w:val="18"/>
-          <w:szCs w:val="18"/>
-        </w:rPr>
-        <w:t>system.cpu.icache.connectBus(system.l2bus)</w:t>
-      </w:r>
-    </w:p>
-    <w:p>
-      <w:pPr>
-        <w:rPr>
-          <w:i/>
-          <w:iCs/>
-          <w:sz w:val="18"/>
-          <w:szCs w:val="18"/>
-        </w:rPr>
-      </w:pPr>
-      <w:r>
-        <w:rPr>
-          <w:i/>
-          <w:iCs/>
-          <w:sz w:val="18"/>
-          <w:szCs w:val="18"/>
-        </w:rPr>
-        <w:t>system.cpu.dcache.connectBus(system.l2bus)</w:t>
+      <w:proofErr w:type="spellStart"/>
+      <w:proofErr w:type="gramStart"/>
+      <w:r>
+        <w:rPr>
+          <w:i/>
+          <w:iCs/>
+          <w:sz w:val="18"/>
+          <w:szCs w:val="18"/>
+        </w:rPr>
+        <w:t>system.cpu.icache</w:t>
+      </w:r>
+      <w:proofErr w:type="gramEnd"/>
+      <w:r>
+        <w:rPr>
+          <w:i/>
+          <w:iCs/>
+          <w:sz w:val="18"/>
+          <w:szCs w:val="18"/>
+        </w:rPr>
+        <w:t>.connectBus</w:t>
+      </w:r>
+      <w:proofErr w:type="spellEnd"/>
+      <w:r>
+        <w:rPr>
+          <w:i/>
+          <w:iCs/>
+          <w:sz w:val="18"/>
+          <w:szCs w:val="18"/>
+        </w:rPr>
+        <w:t>(system.l2bus)</w:t>
+      </w:r>
+    </w:p>
+    <w:p>
+      <w:pPr>
+        <w:rPr>
+          <w:i/>
+          <w:iCs/>
+          <w:sz w:val="18"/>
+          <w:szCs w:val="18"/>
+        </w:rPr>
+      </w:pPr>
+      <w:proofErr w:type="spellStart"/>
+      <w:proofErr w:type="gramStart"/>
+      <w:r>
+        <w:rPr>
+          <w:i/>
+          <w:iCs/>
+          <w:sz w:val="18"/>
+          <w:szCs w:val="18"/>
+        </w:rPr>
+        <w:t>system.cpu.dcache</w:t>
+      </w:r>
+      <w:proofErr w:type="gramEnd"/>
+      <w:r>
+        <w:rPr>
+          <w:i/>
+          <w:iCs/>
+          <w:sz w:val="18"/>
+          <w:szCs w:val="18"/>
+        </w:rPr>
+        <w:t>.connectBus</w:t>
+      </w:r>
+      <w:proofErr w:type="spellEnd"/>
+      <w:r>
+        <w:rPr>
+          <w:i/>
+          <w:iCs/>
+          <w:sz w:val="18"/>
+          <w:szCs w:val="18"/>
+        </w:rPr>
+        <w:t>(system.l2bus)</w:t>
       </w:r>
     </w:p>
     <w:p>
@@ -1130,81 +2226,143 @@
           <w:szCs w:val="18"/>
         </w:rPr>
       </w:pPr>
-      <w:r>
-        <w:rPr>
-          <w:i/>
-          <w:iCs/>
-          <w:sz w:val="18"/>
-          <w:szCs w:val="18"/>
-        </w:rPr>
-        <w:t>system.l2cache = L2Cache()</w:t>
-      </w:r>
-    </w:p>
-    <w:p>
-      <w:pPr>
-        <w:rPr>
-          <w:i/>
-          <w:iCs/>
-          <w:sz w:val="18"/>
-          <w:szCs w:val="18"/>
-        </w:rPr>
-      </w:pPr>
-      <w:r>
-        <w:rPr>
-          <w:i/>
-          <w:iCs/>
-          <w:sz w:val="18"/>
-          <w:szCs w:val="18"/>
-        </w:rPr>
-        <w:t>system.l2cache.connectCPUSideBus(system.l2bus)</w:t>
-      </w:r>
-    </w:p>
-    <w:p>
-      <w:pPr>
-        <w:rPr>
-          <w:i/>
-          <w:iCs/>
-          <w:sz w:val="18"/>
-          <w:szCs w:val="18"/>
-        </w:rPr>
-      </w:pPr>
-      <w:r>
-        <w:rPr>
-          <w:i/>
-          <w:iCs/>
-          <w:sz w:val="18"/>
-          <w:szCs w:val="18"/>
-        </w:rPr>
-        <w:t>#system.l2cache.connectCPUSideBus(system.l3bus)</w:t>
-      </w:r>
-    </w:p>
-    <w:p>
-      <w:pPr>
-        <w:rPr>
-          <w:i/>
-          <w:iCs/>
-          <w:sz w:val="18"/>
-          <w:szCs w:val="18"/>
-        </w:rPr>
-      </w:pPr>
-    </w:p>
-    <w:p>
-      <w:pPr>
-        <w:rPr>
-          <w:i/>
-          <w:iCs/>
-          <w:sz w:val="18"/>
-          <w:szCs w:val="18"/>
-        </w:rPr>
-      </w:pPr>
-      <w:r>
-        <w:rPr>
-          <w:i/>
-          <w:iCs/>
-          <w:sz w:val="18"/>
-          <w:szCs w:val="18"/>
-        </w:rPr>
-        <w:t>#system.cpu.addTwoLevelCacheHierarchy(</w:t>
+      <w:proofErr w:type="gramStart"/>
+      <w:r>
+        <w:rPr>
+          <w:i/>
+          <w:iCs/>
+          <w:sz w:val="18"/>
+          <w:szCs w:val="18"/>
+        </w:rPr>
+        <w:t>system.l</w:t>
+      </w:r>
+      <w:proofErr w:type="gramEnd"/>
+      <w:r>
+        <w:rPr>
+          <w:i/>
+          <w:iCs/>
+          <w:sz w:val="18"/>
+          <w:szCs w:val="18"/>
+        </w:rPr>
+        <w:t>2cache = L2Cache()</w:t>
+      </w:r>
+    </w:p>
+    <w:p>
+      <w:pPr>
+        <w:rPr>
+          <w:i/>
+          <w:iCs/>
+          <w:sz w:val="18"/>
+          <w:szCs w:val="18"/>
+        </w:rPr>
+      </w:pPr>
+      <w:proofErr w:type="gramStart"/>
+      <w:r>
+        <w:rPr>
+          <w:i/>
+          <w:iCs/>
+          <w:sz w:val="18"/>
+          <w:szCs w:val="18"/>
+        </w:rPr>
+        <w:t>system.l2cache.connectCPUSideBus</w:t>
+      </w:r>
+      <w:proofErr w:type="gramEnd"/>
+      <w:r>
+        <w:rPr>
+          <w:i/>
+          <w:iCs/>
+          <w:sz w:val="18"/>
+          <w:szCs w:val="18"/>
+        </w:rPr>
+        <w:t>(system.l2bus)</w:t>
+      </w:r>
+    </w:p>
+    <w:p>
+      <w:pPr>
+        <w:rPr>
+          <w:i/>
+          <w:iCs/>
+          <w:sz w:val="18"/>
+          <w:szCs w:val="18"/>
+        </w:rPr>
+      </w:pPr>
+      <w:r>
+        <w:rPr>
+          <w:i/>
+          <w:iCs/>
+          <w:sz w:val="18"/>
+          <w:szCs w:val="18"/>
+        </w:rPr>
+        <w:t>#</w:t>
+      </w:r>
+      <w:proofErr w:type="gramStart"/>
+      <w:r>
+        <w:rPr>
+          <w:i/>
+          <w:iCs/>
+          <w:sz w:val="18"/>
+          <w:szCs w:val="18"/>
+        </w:rPr>
+        <w:t>system.l2cache.connectCPUSideBus</w:t>
+      </w:r>
+      <w:proofErr w:type="gramEnd"/>
+      <w:r>
+        <w:rPr>
+          <w:i/>
+          <w:iCs/>
+          <w:sz w:val="18"/>
+          <w:szCs w:val="18"/>
+        </w:rPr>
+        <w:t>(system.l3bus)</w:t>
+      </w:r>
+    </w:p>
+    <w:p>
+      <w:pPr>
+        <w:rPr>
+          <w:i/>
+          <w:iCs/>
+          <w:sz w:val="18"/>
+          <w:szCs w:val="18"/>
+        </w:rPr>
+      </w:pPr>
+    </w:p>
+    <w:p>
+      <w:pPr>
+        <w:rPr>
+          <w:i/>
+          <w:iCs/>
+          <w:sz w:val="18"/>
+          <w:szCs w:val="18"/>
+        </w:rPr>
+      </w:pPr>
+      <w:r>
+        <w:rPr>
+          <w:i/>
+          <w:iCs/>
+          <w:sz w:val="18"/>
+          <w:szCs w:val="18"/>
+        </w:rPr>
+        <w:t>#</w:t>
+      </w:r>
+      <w:proofErr w:type="gramStart"/>
+      <w:r>
+        <w:rPr>
+          <w:i/>
+          <w:iCs/>
+          <w:sz w:val="18"/>
+          <w:szCs w:val="18"/>
+        </w:rPr>
+        <w:t>system.cpu.addTwoLevelCacheHierarchy</w:t>
+      </w:r>
+      <w:proofErr w:type="gramEnd"/>
+      <w:r>
+        <w:rPr>
+          <w:i/>
+          <w:iCs/>
+          <w:sz w:val="18"/>
+          <w:szCs w:val="18"/>
+        </w:rPr>
+        <w:t>(</w:t>
       </w:r>
     </w:p>
     <w:p>
@@ -1245,33 +2403,55 @@
           <w:szCs w:val="18"/>
         </w:rPr>
       </w:pPr>
-      <w:r>
-        <w:rPr>
-          <w:i/>
-          <w:iCs/>
-          <w:sz w:val="18"/>
-          <w:szCs w:val="18"/>
-        </w:rPr>
-        <w:t>system.l3cache = L3Cache()</w:t>
-      </w:r>
-    </w:p>
-    <w:p>
-      <w:pPr>
-        <w:rPr>
-          <w:i/>
-          <w:iCs/>
-          <w:sz w:val="18"/>
-          <w:szCs w:val="18"/>
-        </w:rPr>
-      </w:pPr>
-      <w:r>
-        <w:rPr>
-          <w:i/>
-          <w:iCs/>
-          <w:sz w:val="18"/>
-          <w:szCs w:val="18"/>
-        </w:rPr>
-        <w:t xml:space="preserve">system.l3cache.connectCPUSideBus(system.l3bus)                                               </w:t>
+      <w:proofErr w:type="gramStart"/>
+      <w:r>
+        <w:rPr>
+          <w:i/>
+          <w:iCs/>
+          <w:sz w:val="18"/>
+          <w:szCs w:val="18"/>
+        </w:rPr>
+        <w:t>system.l</w:t>
+      </w:r>
+      <w:proofErr w:type="gramEnd"/>
+      <w:r>
+        <w:rPr>
+          <w:i/>
+          <w:iCs/>
+          <w:sz w:val="18"/>
+          <w:szCs w:val="18"/>
+        </w:rPr>
+        <w:t>3cache = L3Cache()</w:t>
+      </w:r>
+    </w:p>
+    <w:p>
+      <w:pPr>
+        <w:rPr>
+          <w:i/>
+          <w:iCs/>
+          <w:sz w:val="18"/>
+          <w:szCs w:val="18"/>
+        </w:rPr>
+      </w:pPr>
+      <w:proofErr w:type="gramStart"/>
+      <w:r>
+        <w:rPr>
+          <w:i/>
+          <w:iCs/>
+          <w:sz w:val="18"/>
+          <w:szCs w:val="18"/>
+        </w:rPr>
+        <w:t>system.l3cache.connectCPUSideBus</w:t>
+      </w:r>
+      <w:proofErr w:type="gramEnd"/>
+      <w:r>
+        <w:rPr>
+          <w:i/>
+          <w:iCs/>
+          <w:sz w:val="18"/>
+          <w:szCs w:val="18"/>
+        </w:rPr>
+        <w:t xml:space="preserve">(system.l3bus)                                               </w:t>
       </w:r>
     </w:p>
     <w:p>
@@ -1312,110 +2492,207 @@
           <w:szCs w:val="18"/>
         </w:rPr>
       </w:pPr>
-      <w:r>
-        <w:rPr>
-          <w:i/>
-          <w:iCs/>
-          <w:sz w:val="18"/>
-          <w:szCs w:val="18"/>
-        </w:rPr>
-        <w:t>system.membus = SystemXBar()</w:t>
-      </w:r>
-    </w:p>
-    <w:p>
-      <w:pPr>
-        <w:rPr>
-          <w:i/>
-          <w:iCs/>
-          <w:sz w:val="18"/>
-          <w:szCs w:val="18"/>
-        </w:rPr>
-      </w:pPr>
-    </w:p>
-    <w:p>
-      <w:pPr>
-        <w:rPr>
-          <w:i/>
-          <w:iCs/>
-          <w:sz w:val="18"/>
-          <w:szCs w:val="18"/>
-        </w:rPr>
-      </w:pPr>
-      <w:r>
-        <w:rPr>
-          <w:i/>
-          <w:iCs/>
-          <w:sz w:val="18"/>
-          <w:szCs w:val="18"/>
-        </w:rPr>
-        <w:t># Connect the L2 cache to the membus</w:t>
-      </w:r>
-    </w:p>
-    <w:p>
-      <w:pPr>
-        <w:rPr>
-          <w:i/>
-          <w:iCs/>
-          <w:sz w:val="18"/>
-          <w:szCs w:val="18"/>
-        </w:rPr>
-      </w:pPr>
-      <w:r>
-        <w:rPr>
-          <w:i/>
-          <w:iCs/>
-          <w:sz w:val="18"/>
-          <w:szCs w:val="18"/>
-        </w:rPr>
-        <w:t>system.l2cache.connectMemSideBus(system.l3bus)</w:t>
-      </w:r>
-    </w:p>
-    <w:p>
-      <w:pPr>
-        <w:rPr>
-          <w:i/>
-          <w:iCs/>
-          <w:sz w:val="18"/>
-          <w:szCs w:val="18"/>
-        </w:rPr>
-      </w:pPr>
-    </w:p>
-    <w:p>
-      <w:pPr>
-        <w:rPr>
-          <w:i/>
-          <w:iCs/>
-          <w:sz w:val="18"/>
-          <w:szCs w:val="18"/>
-        </w:rPr>
-      </w:pPr>
-      <w:r>
-        <w:rPr>
-          <w:i/>
-          <w:iCs/>
-          <w:sz w:val="18"/>
-          <w:szCs w:val="18"/>
-        </w:rPr>
-        <w:t># Connect the L3 cache to the membus</w:t>
-      </w:r>
-    </w:p>
-    <w:p>
-      <w:pPr>
-        <w:rPr>
-          <w:i/>
-          <w:iCs/>
-          <w:sz w:val="18"/>
-          <w:szCs w:val="18"/>
-        </w:rPr>
-      </w:pPr>
-      <w:r>
-        <w:rPr>
-          <w:i/>
-          <w:iCs/>
-          <w:sz w:val="18"/>
-          <w:szCs w:val="18"/>
-        </w:rPr>
-        <w:t>system.l3cache.connectMemSideBus(system.membus)</w:t>
+      <w:proofErr w:type="spellStart"/>
+      <w:proofErr w:type="gramStart"/>
+      <w:r>
+        <w:rPr>
+          <w:i/>
+          <w:iCs/>
+          <w:sz w:val="18"/>
+          <w:szCs w:val="18"/>
+        </w:rPr>
+        <w:t>system.membus</w:t>
+      </w:r>
+      <w:proofErr w:type="spellEnd"/>
+      <w:proofErr w:type="gramEnd"/>
+      <w:r>
+        <w:rPr>
+          <w:i/>
+          <w:iCs/>
+          <w:sz w:val="18"/>
+          <w:szCs w:val="18"/>
+        </w:rPr>
+        <w:t xml:space="preserve"> = </w:t>
+      </w:r>
+      <w:proofErr w:type="spellStart"/>
+      <w:r>
+        <w:rPr>
+          <w:i/>
+          <w:iCs/>
+          <w:sz w:val="18"/>
+          <w:szCs w:val="18"/>
+        </w:rPr>
+        <w:t>SystemXBar</w:t>
+      </w:r>
+      <w:proofErr w:type="spellEnd"/>
+      <w:r>
+        <w:rPr>
+          <w:i/>
+          <w:iCs/>
+          <w:sz w:val="18"/>
+          <w:szCs w:val="18"/>
+        </w:rPr>
+        <w:t>()</w:t>
+      </w:r>
+    </w:p>
+    <w:p>
+      <w:pPr>
+        <w:rPr>
+          <w:i/>
+          <w:iCs/>
+          <w:sz w:val="18"/>
+          <w:szCs w:val="18"/>
+        </w:rPr>
+      </w:pPr>
+    </w:p>
+    <w:p>
+      <w:pPr>
+        <w:rPr>
+          <w:i/>
+          <w:iCs/>
+          <w:sz w:val="18"/>
+          <w:szCs w:val="18"/>
+        </w:rPr>
+      </w:pPr>
+      <w:r>
+        <w:rPr>
+          <w:i/>
+          <w:iCs/>
+          <w:sz w:val="18"/>
+          <w:szCs w:val="18"/>
+        </w:rPr>
+        <w:t xml:space="preserve"># Connect the L2 cache to the </w:t>
+      </w:r>
+      <w:proofErr w:type="spellStart"/>
+      <w:r>
+        <w:rPr>
+          <w:i/>
+          <w:iCs/>
+          <w:sz w:val="18"/>
+          <w:szCs w:val="18"/>
+        </w:rPr>
+        <w:t>membus</w:t>
+      </w:r>
+      <w:proofErr w:type="spellEnd"/>
+    </w:p>
+    <w:p>
+      <w:pPr>
+        <w:rPr>
+          <w:i/>
+          <w:iCs/>
+          <w:sz w:val="18"/>
+          <w:szCs w:val="18"/>
+        </w:rPr>
+      </w:pPr>
+      <w:proofErr w:type="gramStart"/>
+      <w:r>
+        <w:rPr>
+          <w:i/>
+          <w:iCs/>
+          <w:sz w:val="18"/>
+          <w:szCs w:val="18"/>
+        </w:rPr>
+        <w:t>system.l2cache.connectMemSideBus</w:t>
+      </w:r>
+      <w:proofErr w:type="gramEnd"/>
+      <w:r>
+        <w:rPr>
+          <w:i/>
+          <w:iCs/>
+          <w:sz w:val="18"/>
+          <w:szCs w:val="18"/>
+        </w:rPr>
+        <w:t>(system.l3bus)</w:t>
+      </w:r>
+    </w:p>
+    <w:p>
+      <w:pPr>
+        <w:rPr>
+          <w:i/>
+          <w:iCs/>
+          <w:sz w:val="18"/>
+          <w:szCs w:val="18"/>
+        </w:rPr>
+      </w:pPr>
+    </w:p>
+    <w:p>
+      <w:pPr>
+        <w:rPr>
+          <w:i/>
+          <w:iCs/>
+          <w:sz w:val="18"/>
+          <w:szCs w:val="18"/>
+        </w:rPr>
+      </w:pPr>
+      <w:r>
+        <w:rPr>
+          <w:i/>
+          <w:iCs/>
+          <w:sz w:val="18"/>
+          <w:szCs w:val="18"/>
+        </w:rPr>
+        <w:t xml:space="preserve"># Connect the L3 cache to the </w:t>
+      </w:r>
+      <w:proofErr w:type="spellStart"/>
+      <w:r>
+        <w:rPr>
+          <w:i/>
+          <w:iCs/>
+          <w:sz w:val="18"/>
+          <w:szCs w:val="18"/>
+        </w:rPr>
+        <w:t>membus</w:t>
+      </w:r>
+      <w:proofErr w:type="spellEnd"/>
+    </w:p>
+    <w:p>
+      <w:pPr>
+        <w:rPr>
+          <w:i/>
+          <w:iCs/>
+          <w:sz w:val="18"/>
+          <w:szCs w:val="18"/>
+        </w:rPr>
+      </w:pPr>
+      <w:proofErr w:type="gramStart"/>
+      <w:r>
+        <w:rPr>
+          <w:i/>
+          <w:iCs/>
+          <w:sz w:val="18"/>
+          <w:szCs w:val="18"/>
+        </w:rPr>
+        <w:t>system.l3cache.connectMemSideBus</w:t>
+      </w:r>
+      <w:proofErr w:type="gramEnd"/>
+      <w:r>
+        <w:rPr>
+          <w:i/>
+          <w:iCs/>
+          <w:sz w:val="18"/>
+          <w:szCs w:val="18"/>
+        </w:rPr>
+        <w:t>(</w:t>
+      </w:r>
+      <w:proofErr w:type="spellStart"/>
+      <w:r>
+        <w:rPr>
+          <w:i/>
+          <w:iCs/>
+          <w:sz w:val="18"/>
+          <w:szCs w:val="18"/>
+        </w:rPr>
+        <w:t>system.membus</w:t>
+      </w:r>
+      <w:proofErr w:type="spellEnd"/>
+      <w:r>
+        <w:rPr>
+          <w:i/>
+          <w:iCs/>
+          <w:sz w:val="18"/>
+          <w:szCs w:val="18"/>
+        </w:rPr>
+        <w:t>)</w:t>
       </w:r>
     </w:p>
     <w:p>
@@ -2318,6 +3595,7 @@
   <w:style w:type="character" w:default="1" w:styleId="DefaultParagraphFont">
     <w:name w:val="Default Paragraph Font"/>
     <w:uiPriority w:val="1"/>
+    <w:semiHidden/>
     <w:unhideWhenUsed/>
   </w:style>
   <w:style w:type="table" w:default="1" w:styleId="TableNormal">

</xml_diff>